<commit_message>
Update document content and diagram
</commit_message>
<xml_diff>
--- a/PM docs/Analysis and Design Report(251114).docx
+++ b/PM docs/Analysis and Design Report(251114).docx
@@ -4,7 +4,7 @@
   <w:body>
     <w:p>
       <w:pPr>
-        <w:pStyle w:val="a3"/>
+        <w:pStyle w:val="Title"/>
         <w:jc w:val="center"/>
       </w:pPr>
       <w:r>
@@ -13,7 +13,7 @@
     </w:p>
     <w:p>
       <w:pPr>
-        <w:pStyle w:val="a3"/>
+        <w:pStyle w:val="Title"/>
         <w:jc w:val="center"/>
       </w:pPr>
       <w:r>
@@ -333,7 +333,7 @@
     </w:p>
     <w:p>
       <w:pPr>
-        <w:pStyle w:val="1"/>
+        <w:pStyle w:val="Heading1"/>
         <w:rPr>
           <w:b/>
           <w:sz w:val="24"/>
@@ -379,11 +379,9 @@
         </w:rPr>
       </w:sdtEndPr>
       <w:sdtContent>
-        <w:bookmarkStart w:id="1" w:name="_GoBack" w:displacedByCustomXml="prev"/>
-        <w:bookmarkEnd w:id="1" w:displacedByCustomXml="prev"/>
         <w:p>
           <w:pPr>
-            <w:pStyle w:val="a5"/>
+            <w:pStyle w:val="TOCHeading"/>
             <w:rPr>
               <w:sz w:val="24"/>
               <w:szCs w:val="24"/>
@@ -392,7 +390,7 @@
         </w:p>
         <w:p>
           <w:pPr>
-            <w:pStyle w:val="11"/>
+            <w:pStyle w:val="TOC1"/>
             <w:tabs>
               <w:tab w:val="right" w:leader="dot" w:pos="8296"/>
             </w:tabs>
@@ -427,7 +425,7 @@
           <w:hyperlink w:anchor="_Toc405503666" w:history="1">
             <w:r>
               <w:rPr>
-                <w:rStyle w:val="a6"/>
+                <w:rStyle w:val="Hyperlink"/>
                 <w:b/>
                 <w:noProof/>
               </w:rPr>
@@ -485,7 +483,7 @@
         </w:p>
         <w:p>
           <w:pPr>
-            <w:pStyle w:val="11"/>
+            <w:pStyle w:val="TOC1"/>
             <w:tabs>
               <w:tab w:val="right" w:leader="dot" w:pos="8296"/>
             </w:tabs>
@@ -499,7 +497,7 @@
           <w:hyperlink w:anchor="_Toc405503667" w:history="1">
             <w:r>
               <w:rPr>
-                <w:rStyle w:val="a6"/>
+                <w:rStyle w:val="Hyperlink"/>
                 <w:b/>
                 <w:noProof/>
               </w:rPr>
@@ -557,7 +555,7 @@
         </w:p>
         <w:p>
           <w:pPr>
-            <w:pStyle w:val="11"/>
+            <w:pStyle w:val="TOC1"/>
             <w:tabs>
               <w:tab w:val="right" w:leader="dot" w:pos="8296"/>
             </w:tabs>
@@ -571,7 +569,7 @@
           <w:hyperlink w:anchor="_Toc405503668" w:history="1">
             <w:r>
               <w:rPr>
-                <w:rStyle w:val="a6"/>
+                <w:rStyle w:val="Hyperlink"/>
                 <w:noProof/>
               </w:rPr>
               <w:t>Design</w:t>
@@ -628,7 +626,7 @@
         </w:p>
         <w:p>
           <w:pPr>
-            <w:pStyle w:val="21"/>
+            <w:pStyle w:val="TOC2"/>
             <w:tabs>
               <w:tab w:val="right" w:leader="dot" w:pos="8296"/>
             </w:tabs>
@@ -643,7 +641,7 @@
           <w:hyperlink w:anchor="_Toc405503669" w:history="1">
             <w:r>
               <w:rPr>
-                <w:rStyle w:val="a6"/>
+                <w:rStyle w:val="Hyperlink"/>
                 <w:noProof/>
               </w:rPr>
               <w:t>Class Description</w:t>
@@ -700,7 +698,7 @@
         </w:p>
         <w:p>
           <w:pPr>
-            <w:pStyle w:val="21"/>
+            <w:pStyle w:val="TOC2"/>
             <w:tabs>
               <w:tab w:val="right" w:leader="dot" w:pos="8296"/>
             </w:tabs>
@@ -715,7 +713,7 @@
           <w:hyperlink w:anchor="_Toc405503670" w:history="1">
             <w:r>
               <w:rPr>
-                <w:rStyle w:val="a6"/>
+                <w:rStyle w:val="Hyperlink"/>
                 <w:noProof/>
               </w:rPr>
               <w:t>Work Flow</w:t>
@@ -772,7 +770,7 @@
         </w:p>
         <w:p>
           <w:pPr>
-            <w:pStyle w:val="21"/>
+            <w:pStyle w:val="TOC2"/>
             <w:tabs>
               <w:tab w:val="right" w:leader="dot" w:pos="8296"/>
             </w:tabs>
@@ -787,7 +785,7 @@
           <w:hyperlink w:anchor="_Toc405503671" w:history="1">
             <w:r>
               <w:rPr>
-                <w:rStyle w:val="a6"/>
+                <w:rStyle w:val="Hyperlink"/>
                 <w:noProof/>
               </w:rPr>
               <w:t>Use Case Diagram</w:t>
@@ -844,7 +842,7 @@
         </w:p>
         <w:p>
           <w:pPr>
-            <w:pStyle w:val="21"/>
+            <w:pStyle w:val="TOC2"/>
             <w:tabs>
               <w:tab w:val="right" w:leader="dot" w:pos="8296"/>
             </w:tabs>
@@ -859,7 +857,7 @@
           <w:hyperlink w:anchor="_Toc405503672" w:history="1">
             <w:r>
               <w:rPr>
-                <w:rStyle w:val="a6"/>
+                <w:rStyle w:val="Hyperlink"/>
                 <w:noProof/>
               </w:rPr>
               <w:t>Class Diagram</w:t>
@@ -916,7 +914,7 @@
         </w:p>
         <w:p>
           <w:pPr>
-            <w:pStyle w:val="21"/>
+            <w:pStyle w:val="TOC2"/>
             <w:tabs>
               <w:tab w:val="right" w:leader="dot" w:pos="8296"/>
             </w:tabs>
@@ -931,7 +929,7 @@
           <w:hyperlink w:anchor="_Toc405503673" w:history="1">
             <w:r>
               <w:rPr>
-                <w:rStyle w:val="a6"/>
+                <w:rStyle w:val="Hyperlink"/>
                 <w:noProof/>
               </w:rPr>
               <w:t>Sequence Diagram</w:t>
@@ -988,7 +986,7 @@
         </w:p>
         <w:p>
           <w:pPr>
-            <w:pStyle w:val="21"/>
+            <w:pStyle w:val="TOC2"/>
             <w:tabs>
               <w:tab w:val="right" w:leader="dot" w:pos="8296"/>
             </w:tabs>
@@ -1003,7 +1001,7 @@
           <w:hyperlink w:anchor="_Toc405503674" w:history="1">
             <w:r>
               <w:rPr>
-                <w:rStyle w:val="a6"/>
+                <w:rStyle w:val="Hyperlink"/>
                 <w:noProof/>
               </w:rPr>
               <w:t>Terms</w:t>
@@ -1060,7 +1058,7 @@
         </w:p>
         <w:p>
           <w:pPr>
-            <w:pStyle w:val="31"/>
+            <w:pStyle w:val="TOC3"/>
             <w:tabs>
               <w:tab w:val="right" w:leader="dot" w:pos="8296"/>
             </w:tabs>
@@ -1075,7 +1073,7 @@
           <w:hyperlink w:anchor="_Toc405503675" w:history="1">
             <w:r>
               <w:rPr>
-                <w:rStyle w:val="a6"/>
+                <w:rStyle w:val="Hyperlink"/>
                 <w:noProof/>
               </w:rPr>
               <w:t>Conflict Number</w:t>
@@ -1132,7 +1130,7 @@
         </w:p>
         <w:p>
           <w:pPr>
-            <w:pStyle w:val="31"/>
+            <w:pStyle w:val="TOC3"/>
             <w:tabs>
               <w:tab w:val="right" w:leader="dot" w:pos="8296"/>
             </w:tabs>
@@ -1147,7 +1145,7 @@
           <w:hyperlink w:anchor="_Toc405503676" w:history="1">
             <w:r>
               <w:rPr>
-                <w:rStyle w:val="a6"/>
+                <w:rStyle w:val="Hyperlink"/>
                 <w:noProof/>
               </w:rPr>
               <w:t>Priority</w:t>
@@ -1204,7 +1202,7 @@
         </w:p>
         <w:p>
           <w:pPr>
-            <w:pStyle w:val="21"/>
+            <w:pStyle w:val="TOC2"/>
             <w:tabs>
               <w:tab w:val="right" w:leader="dot" w:pos="8296"/>
             </w:tabs>
@@ -1219,7 +1217,7 @@
           <w:hyperlink w:anchor="_Toc405503677" w:history="1">
             <w:r>
               <w:rPr>
-                <w:rStyle w:val="a6"/>
+                <w:rStyle w:val="Hyperlink"/>
                 <w:noProof/>
                 <w:lang w:val="en-US"/>
               </w:rPr>
@@ -1277,7 +1275,7 @@
         </w:p>
         <w:p>
           <w:pPr>
-            <w:pStyle w:val="31"/>
+            <w:pStyle w:val="TOC3"/>
             <w:tabs>
               <w:tab w:val="right" w:leader="dot" w:pos="8296"/>
             </w:tabs>
@@ -1292,7 +1290,7 @@
           <w:hyperlink w:anchor="_Toc405503678" w:history="1">
             <w:r>
               <w:rPr>
-                <w:rStyle w:val="a6"/>
+                <w:rStyle w:val="Hyperlink"/>
                 <w:noProof/>
                 <w:lang w:val="en-US"/>
               </w:rPr>
@@ -1350,7 +1348,7 @@
         </w:p>
         <w:p>
           <w:pPr>
-            <w:pStyle w:val="31"/>
+            <w:pStyle w:val="TOC3"/>
             <w:tabs>
               <w:tab w:val="right" w:leader="dot" w:pos="8296"/>
             </w:tabs>
@@ -1365,7 +1363,7 @@
           <w:hyperlink w:anchor="_Toc405503679" w:history="1">
             <w:r>
               <w:rPr>
-                <w:rStyle w:val="a6"/>
+                <w:rStyle w:val="Hyperlink"/>
                 <w:rFonts w:eastAsia="新細明體"/>
                 <w:noProof/>
                 <w:lang w:val="en-US"/>
@@ -1424,7 +1422,7 @@
         </w:p>
         <w:p>
           <w:pPr>
-            <w:pStyle w:val="31"/>
+            <w:pStyle w:val="TOC3"/>
             <w:tabs>
               <w:tab w:val="right" w:leader="dot" w:pos="8296"/>
             </w:tabs>
@@ -1439,7 +1437,7 @@
           <w:hyperlink w:anchor="_Toc405503680" w:history="1">
             <w:r>
               <w:rPr>
-                <w:rStyle w:val="a6"/>
+                <w:rStyle w:val="Hyperlink"/>
                 <w:rFonts w:eastAsia="新細明體"/>
                 <w:noProof/>
                 <w:lang w:val="en-US"/>
@@ -1498,7 +1496,7 @@
         </w:p>
         <w:p>
           <w:pPr>
-            <w:pStyle w:val="31"/>
+            <w:pStyle w:val="TOC3"/>
             <w:tabs>
               <w:tab w:val="right" w:leader="dot" w:pos="8296"/>
             </w:tabs>
@@ -1513,7 +1511,7 @@
           <w:hyperlink w:anchor="_Toc405503681" w:history="1">
             <w:r>
               <w:rPr>
-                <w:rStyle w:val="a6"/>
+                <w:rStyle w:val="Hyperlink"/>
                 <w:rFonts w:eastAsia="新細明體"/>
                 <w:noProof/>
               </w:rPr>
@@ -1571,7 +1569,7 @@
         </w:p>
         <w:p>
           <w:pPr>
-            <w:pStyle w:val="31"/>
+            <w:pStyle w:val="TOC3"/>
             <w:tabs>
               <w:tab w:val="right" w:leader="dot" w:pos="8296"/>
             </w:tabs>
@@ -1586,7 +1584,7 @@
           <w:hyperlink w:anchor="_Toc405503682" w:history="1">
             <w:r>
               <w:rPr>
-                <w:rStyle w:val="a6"/>
+                <w:rStyle w:val="Hyperlink"/>
                 <w:rFonts w:eastAsia="新細明體"/>
                 <w:noProof/>
               </w:rPr>
@@ -1663,7 +1661,7 @@
     </w:p>
     <w:p>
       <w:pPr>
-        <w:pStyle w:val="1"/>
+        <w:pStyle w:val="Heading1"/>
         <w:rPr>
           <w:b/>
           <w:sz w:val="40"/>
@@ -1671,7 +1669,7 @@
           <w:u w:val="single"/>
         </w:rPr>
       </w:pPr>
-      <w:bookmarkStart w:id="2" w:name="_Toc405503667"/>
+      <w:bookmarkStart w:id="1" w:name="_Toc405503667"/>
       <w:r>
         <w:rPr>
           <w:b/>
@@ -1682,7 +1680,7 @@
         <w:lastRenderedPageBreak/>
         <w:t>Introduction</w:t>
       </w:r>
-      <w:bookmarkEnd w:id="2"/>
+      <w:bookmarkEnd w:id="1"/>
     </w:p>
     <w:p>
       <w:pPr>
@@ -1701,9 +1699,15 @@
       </w:pPr>
       <w:r>
         <w:rPr>
+          <w:rFonts w:cs="Times New Roman"/>
+        </w:rPr>
+        <w:t>Class Scheduler</w:t>
+      </w:r>
+      <w:r>
+        <w:rPr>
           <w:rFonts w:cs="Times New Roman" w:hint="eastAsia"/>
         </w:rPr>
-        <w:t xml:space="preserve">Personal Course Management System is providing the students the suggestion to register their </w:t>
+        <w:t xml:space="preserve"> is providing the students the suggestion to register their </w:t>
       </w:r>
       <w:r>
         <w:rPr>
@@ -1727,7 +1731,15 @@
         <w:rPr>
           <w:rFonts w:cs="Times New Roman" w:hint="eastAsia"/>
         </w:rPr>
-        <w:t xml:space="preserve">. In order to let the others know about the Design Principle and the Design of </w:t>
+        <w:t xml:space="preserve">. In order to let the </w:t>
+      </w:r>
+      <w:bookmarkStart w:id="2" w:name="_GoBack"/>
+      <w:bookmarkEnd w:id="2"/>
+      <w:r>
+        <w:rPr>
+          <w:rFonts w:cs="Times New Roman" w:hint="eastAsia"/>
+        </w:rPr>
+        <w:t xml:space="preserve">others know about the Design Principle and the Design of </w:t>
       </w:r>
       <w:r>
         <w:rPr>
@@ -1808,7 +1820,7 @@
     </w:p>
     <w:tbl>
       <w:tblPr>
-        <w:tblStyle w:val="a7"/>
+        <w:tblStyle w:val="TableGrid"/>
         <w:tblpPr w:leftFromText="180" w:rightFromText="180" w:vertAnchor="text" w:horzAnchor="margin" w:tblpY="32"/>
         <w:tblW w:w="0" w:type="auto"/>
         <w:tblLook w:val="04A0" w:firstRow="1" w:lastRow="0" w:firstColumn="1" w:lastColumn="0" w:noHBand="0" w:noVBand="1"/>
@@ -2693,7 +2705,6 @@
         <w:rPr>
           <w:rFonts w:hint="eastAsia"/>
           <w:noProof/>
-          <w:lang w:val="en-US"/>
         </w:rPr>
         <w:lastRenderedPageBreak/>
         <w:drawing>
@@ -2807,13 +2818,12 @@
       <w:r>
         <w:rPr>
           <w:noProof/>
-          <w:lang w:val="en-US"/>
         </w:rPr>
         <w:drawing>
-          <wp:inline distT="0" distB="0" distL="0" distR="0" wp14:anchorId="4899B468" wp14:editId="178BAFC6">
-            <wp:extent cx="5143500" cy="3143250"/>
-            <wp:effectExtent l="0" t="0" r="0" b="0"/>
-            <wp:docPr id="4" name="圖片 4" descr="C:\Users\cheukyiksum\workspace\cs3343-2014a-g6 271114\PM docs\Use Case Diagram.jpg"/>
+          <wp:inline distT="0" distB="0" distL="0" distR="0" wp14:anchorId="0F329719" wp14:editId="1ABA60C3">
+            <wp:extent cx="5274310" cy="2985770"/>
+            <wp:effectExtent l="0" t="0" r="2540" b="5080"/>
+            <wp:docPr id="28" name="Picture 28"/>
             <wp:cNvGraphicFramePr>
               <a:graphicFrameLocks xmlns:a="http://schemas.openxmlformats.org/drawingml/2006/main" noChangeAspect="1"/>
             </wp:cNvGraphicFramePr>
@@ -2821,10 +2831,8 @@
               <a:graphicData uri="http://schemas.openxmlformats.org/drawingml/2006/picture">
                 <pic:pic xmlns:pic="http://schemas.openxmlformats.org/drawingml/2006/picture">
                   <pic:nvPicPr>
-                    <pic:cNvPr id="0" name="Picture 1" descr="C:\Users\cheukyiksum\workspace\cs3343-2014a-g6 271114\PM docs\Use Case Diagram.jpg"/>
-                    <pic:cNvPicPr>
-                      <a:picLocks noChangeAspect="1" noChangeArrowheads="1"/>
-                    </pic:cNvPicPr>
+                    <pic:cNvPr id="28" name="Use Case Dagram-v2.jpg"/>
+                    <pic:cNvPicPr/>
                   </pic:nvPicPr>
                   <pic:blipFill>
                     <a:blip r:embed="rId9">
@@ -2834,23 +2842,18 @@
                         </a:ext>
                       </a:extLst>
                     </a:blip>
-                    <a:srcRect/>
                     <a:stretch>
                       <a:fillRect/>
                     </a:stretch>
                   </pic:blipFill>
-                  <pic:spPr bwMode="auto">
+                  <pic:spPr>
                     <a:xfrm>
                       <a:off x="0" y="0"/>
-                      <a:ext cx="5143500" cy="3143250"/>
+                      <a:ext cx="5274310" cy="2985770"/>
                     </a:xfrm>
                     <a:prstGeom prst="rect">
                       <a:avLst/>
                     </a:prstGeom>
-                    <a:noFill/>
-                    <a:ln>
-                      <a:noFill/>
-                    </a:ln>
                   </pic:spPr>
                 </pic:pic>
               </a:graphicData>
@@ -2874,7 +2877,6 @@
         <w:rPr>
           <w:rFonts w:hint="eastAsia"/>
           <w:noProof/>
-          <w:lang w:val="en-US"/>
         </w:rPr>
         <w:lastRenderedPageBreak/>
         <w:drawing>
@@ -3043,7 +3045,6 @@
       <w:r>
         <w:rPr>
           <w:noProof/>
-          <w:lang w:val="en-US"/>
         </w:rPr>
         <w:drawing>
           <wp:inline distT="0" distB="0" distL="0" distR="0" wp14:anchorId="128F3900" wp14:editId="79DC0582">
@@ -5909,7 +5910,7 @@
     </w:p>
     <w:p>
       <w:pPr>
-        <w:pStyle w:val="HTML"/>
+        <w:pStyle w:val="HTMLPreformatted"/>
         <w:shd w:val="clear" w:color="auto" w:fill="EEEEEE"/>
         <w:ind w:left="720"/>
         <w:rPr>
@@ -6975,7 +6976,7 @@
     </w:p>
     <w:p>
       <w:pPr>
-        <w:pStyle w:val="HTML"/>
+        <w:pStyle w:val="HTMLPreformatted"/>
         <w:shd w:val="clear" w:color="auto" w:fill="EEEEEE"/>
         <w:ind w:left="720"/>
         <w:rPr>
@@ -8511,7 +8512,7 @@
     </w:p>
     <w:p>
       <w:pPr>
-        <w:pStyle w:val="HTML"/>
+        <w:pStyle w:val="HTMLPreformatted"/>
         <w:shd w:val="clear" w:color="auto" w:fill="EEEEEE"/>
         <w:ind w:left="720"/>
         <w:rPr>
@@ -10627,7 +10628,7 @@
     <w:p>
       <w:pPr>
         <w:rPr>
-          <w:rFonts w:eastAsia="新細明體" w:hint="eastAsia"/>
+          <w:rFonts w:eastAsia="新細明體"/>
           <w:lang w:val="en-US"/>
         </w:rPr>
       </w:pPr>
@@ -10835,7 +10836,7 @@
       <w:pPr>
         <w:spacing w:line="360" w:lineRule="auto"/>
         <w:rPr>
-          <w:rFonts w:eastAsia="新細明體" w:hint="eastAsia"/>
+          <w:rFonts w:eastAsia="新細明體"/>
           <w:lang w:val="en-US"/>
         </w:rPr>
       </w:pPr>
@@ -10930,7 +10931,7 @@
       <w:pPr>
         <w:pStyle w:val="Heading31"/>
         <w:rPr>
-          <w:rFonts w:eastAsia="新細明體" w:hint="eastAsia"/>
+          <w:rFonts w:eastAsia="新細明體"/>
           <w:lang w:val="en-US"/>
         </w:rPr>
       </w:pPr>
@@ -10940,7 +10941,6 @@
         <w:rPr>
           <w:rFonts w:eastAsia="新細明體"/>
           <w:noProof/>
-          <w:lang w:val="en-US"/>
         </w:rPr>
         <mc:AlternateContent>
           <mc:Choice Requires="wpg">
@@ -11216,7 +11216,7 @@
                               <w:pPr>
                                 <w:jc w:val="center"/>
                                 <w:rPr>
-                                  <w:rFonts w:eastAsia="新細明體" w:hint="eastAsia"/>
+                                  <w:rFonts w:eastAsia="新細明體"/>
                                 </w:rPr>
                               </w:pPr>
                               <w:r>
@@ -11967,7 +11967,7 @@
                         <w:pPr>
                           <w:jc w:val="center"/>
                           <w:rPr>
-                            <w:rFonts w:eastAsia="新細明體" w:hint="eastAsia"/>
+                            <w:rFonts w:eastAsia="新細明體"/>
                           </w:rPr>
                         </w:pPr>
                         <w:r>
@@ -13281,7 +13281,7 @@
     <w:p>
       <w:pPr>
         <w:rPr>
-          <w:rFonts w:eastAsia="新細明體" w:hint="eastAsia"/>
+          <w:rFonts w:eastAsia="新細明體"/>
           <w:lang w:val="en-US"/>
         </w:rPr>
       </w:pPr>
@@ -13372,7 +13372,6 @@
       <w:r>
         <w:rPr>
           <w:noProof/>
-          <w:lang w:val="en-US"/>
         </w:rPr>
         <mc:AlternateContent>
           <mc:Choice Requires="wpg">
@@ -13656,7 +13655,7 @@
                             <w:p>
                               <w:pPr>
                                 <w:rPr>
-                                  <w:rFonts w:eastAsia="新細明體" w:hint="eastAsia"/>
+                                  <w:rFonts w:eastAsia="新細明體"/>
                                 </w:rPr>
                               </w:pPr>
                               <w:r>
@@ -14015,7 +14014,7 @@
                       <w:p>
                         <w:pPr>
                           <w:rPr>
-                            <w:rFonts w:eastAsia="新細明體" w:hint="eastAsia"/>
+                            <w:rFonts w:eastAsia="新細明體"/>
                           </w:rPr>
                         </w:pPr>
                         <w:r>
@@ -14459,7 +14458,7 @@
       <w:pPr>
         <w:spacing w:line="360" w:lineRule="auto"/>
         <w:rPr>
-          <w:rFonts w:eastAsia="新細明體" w:hint="eastAsia"/>
+          <w:rFonts w:eastAsia="新細明體"/>
         </w:rPr>
       </w:pPr>
       <w:r>
@@ -15614,15 +15613,15 @@
     <w:lsdException w:name="List Table 6 Colorful Accent 6" w:uiPriority="51"/>
     <w:lsdException w:name="List Table 7 Colorful Accent 6" w:uiPriority="52"/>
   </w:latentStyles>
-  <w:style w:type="paragraph" w:default="1" w:styleId="a">
+  <w:style w:type="paragraph" w:default="1" w:styleId="Normal">
     <w:name w:val="Normal"/>
     <w:qFormat/>
   </w:style>
-  <w:style w:type="paragraph" w:styleId="1">
+  <w:style w:type="paragraph" w:styleId="Heading1">
     <w:name w:val="heading 1"/>
-    <w:basedOn w:val="a"/>
-    <w:next w:val="a"/>
-    <w:link w:val="10"/>
+    <w:basedOn w:val="Normal"/>
+    <w:next w:val="Normal"/>
+    <w:link w:val="Heading1Char"/>
     <w:uiPriority w:val="9"/>
     <w:qFormat/>
     <w:rsid w:val="003D4506"/>
@@ -15639,11 +15638,11 @@
       <w:szCs w:val="32"/>
     </w:rPr>
   </w:style>
-  <w:style w:type="paragraph" w:styleId="2">
+  <w:style w:type="paragraph" w:styleId="Heading2">
     <w:name w:val="heading 2"/>
-    <w:basedOn w:val="a"/>
-    <w:next w:val="a"/>
-    <w:link w:val="20"/>
+    <w:basedOn w:val="Normal"/>
+    <w:next w:val="Normal"/>
+    <w:link w:val="Heading2Char"/>
     <w:uiPriority w:val="9"/>
     <w:unhideWhenUsed/>
     <w:qFormat/>
@@ -15661,11 +15660,11 @@
       <w:szCs w:val="26"/>
     </w:rPr>
   </w:style>
-  <w:style w:type="paragraph" w:styleId="3">
+  <w:style w:type="paragraph" w:styleId="Heading3">
     <w:name w:val="heading 3"/>
-    <w:basedOn w:val="a"/>
-    <w:next w:val="a"/>
-    <w:link w:val="30"/>
+    <w:basedOn w:val="Normal"/>
+    <w:next w:val="Normal"/>
+    <w:link w:val="Heading3Char"/>
     <w:uiPriority w:val="9"/>
     <w:unhideWhenUsed/>
     <w:qFormat/>
@@ -15683,13 +15682,13 @@
       <w:szCs w:val="24"/>
     </w:rPr>
   </w:style>
-  <w:style w:type="character" w:default="1" w:styleId="a0">
+  <w:style w:type="character" w:default="1" w:styleId="DefaultParagraphFont">
     <w:name w:val="Default Paragraph Font"/>
     <w:uiPriority w:val="1"/>
     <w:semiHidden/>
     <w:unhideWhenUsed/>
   </w:style>
-  <w:style w:type="table" w:default="1" w:styleId="a1">
+  <w:style w:type="table" w:default="1" w:styleId="TableNormal">
     <w:name w:val="Normal Table"/>
     <w:uiPriority w:val="99"/>
     <w:semiHidden/>
@@ -15704,16 +15703,16 @@
       </w:tblCellMar>
     </w:tblPr>
   </w:style>
-  <w:style w:type="numbering" w:default="1" w:styleId="a2">
+  <w:style w:type="numbering" w:default="1" w:styleId="NoList">
     <w:name w:val="No List"/>
     <w:uiPriority w:val="99"/>
     <w:semiHidden/>
     <w:unhideWhenUsed/>
   </w:style>
-  <w:style w:type="character" w:customStyle="1" w:styleId="10">
-    <w:name w:val="標題 1 字元"/>
-    <w:basedOn w:val="a0"/>
-    <w:link w:val="1"/>
+  <w:style w:type="character" w:customStyle="1" w:styleId="Heading1Char">
+    <w:name w:val="Heading 1 Char"/>
+    <w:basedOn w:val="DefaultParagraphFont"/>
+    <w:link w:val="Heading1"/>
     <w:uiPriority w:val="9"/>
     <w:rsid w:val="003D4506"/>
     <w:rPr>
@@ -15723,11 +15722,11 @@
       <w:szCs w:val="32"/>
     </w:rPr>
   </w:style>
-  <w:style w:type="paragraph" w:styleId="a3">
+  <w:style w:type="paragraph" w:styleId="Title">
     <w:name w:val="Title"/>
-    <w:basedOn w:val="a"/>
-    <w:next w:val="a"/>
-    <w:link w:val="a4"/>
+    <w:basedOn w:val="Normal"/>
+    <w:next w:val="Normal"/>
+    <w:link w:val="TitleChar"/>
     <w:uiPriority w:val="10"/>
     <w:qFormat/>
     <w:rsid w:val="003D4506"/>
@@ -15743,10 +15742,10 @@
       <w:szCs w:val="56"/>
     </w:rPr>
   </w:style>
-  <w:style w:type="character" w:customStyle="1" w:styleId="a4">
-    <w:name w:val="標題 字元"/>
-    <w:basedOn w:val="a0"/>
-    <w:link w:val="a3"/>
+  <w:style w:type="character" w:customStyle="1" w:styleId="TitleChar">
+    <w:name w:val="Title Char"/>
+    <w:basedOn w:val="DefaultParagraphFont"/>
+    <w:link w:val="Title"/>
     <w:uiPriority w:val="10"/>
     <w:rsid w:val="003D4506"/>
     <w:rPr>
@@ -15757,10 +15756,10 @@
       <w:szCs w:val="56"/>
     </w:rPr>
   </w:style>
-  <w:style w:type="paragraph" w:styleId="a5">
+  <w:style w:type="paragraph" w:styleId="TOCHeading">
     <w:name w:val="TOC Heading"/>
-    <w:basedOn w:val="1"/>
-    <w:next w:val="a"/>
+    <w:basedOn w:val="Heading1"/>
+    <w:next w:val="Normal"/>
     <w:uiPriority w:val="39"/>
     <w:unhideWhenUsed/>
     <w:qFormat/>
@@ -15772,10 +15771,10 @@
       <w:lang w:val="en-US" w:eastAsia="en-US"/>
     </w:rPr>
   </w:style>
-  <w:style w:type="paragraph" w:styleId="11">
+  <w:style w:type="paragraph" w:styleId="TOC1">
     <w:name w:val="toc 1"/>
-    <w:basedOn w:val="a"/>
-    <w:next w:val="a"/>
+    <w:basedOn w:val="Normal"/>
+    <w:next w:val="Normal"/>
     <w:autoRedefine/>
     <w:uiPriority w:val="39"/>
     <w:unhideWhenUsed/>
@@ -15784,9 +15783,9 @@
       <w:spacing w:after="100"/>
     </w:pPr>
   </w:style>
-  <w:style w:type="character" w:styleId="a6">
+  <w:style w:type="character" w:styleId="Hyperlink">
     <w:name w:val="Hyperlink"/>
-    <w:basedOn w:val="a0"/>
+    <w:basedOn w:val="DefaultParagraphFont"/>
     <w:uiPriority w:val="99"/>
     <w:unhideWhenUsed/>
     <w:rsid w:val="002412BA"/>
@@ -15795,10 +15794,10 @@
       <w:u w:val="single"/>
     </w:rPr>
   </w:style>
-  <w:style w:type="character" w:customStyle="1" w:styleId="20">
-    <w:name w:val="標題 2 字元"/>
-    <w:basedOn w:val="a0"/>
-    <w:link w:val="2"/>
+  <w:style w:type="character" w:customStyle="1" w:styleId="Heading2Char">
+    <w:name w:val="Heading 2 Char"/>
+    <w:basedOn w:val="DefaultParagraphFont"/>
+    <w:link w:val="Heading2"/>
     <w:uiPriority w:val="9"/>
     <w:rsid w:val="002412BA"/>
     <w:rPr>
@@ -15808,10 +15807,10 @@
       <w:szCs w:val="26"/>
     </w:rPr>
   </w:style>
-  <w:style w:type="character" w:customStyle="1" w:styleId="30">
-    <w:name w:val="標題 3 字元"/>
-    <w:basedOn w:val="a0"/>
-    <w:link w:val="3"/>
+  <w:style w:type="character" w:customStyle="1" w:styleId="Heading3Char">
+    <w:name w:val="Heading 3 Char"/>
+    <w:basedOn w:val="DefaultParagraphFont"/>
+    <w:link w:val="Heading3"/>
     <w:uiPriority w:val="9"/>
     <w:rsid w:val="002412BA"/>
     <w:rPr>
@@ -15821,9 +15820,9 @@
       <w:szCs w:val="24"/>
     </w:rPr>
   </w:style>
-  <w:style w:type="table" w:styleId="a7">
+  <w:style w:type="table" w:styleId="TableGrid">
     <w:name w:val="Table Grid"/>
-    <w:basedOn w:val="a1"/>
+    <w:basedOn w:val="TableNormal"/>
     <w:uiPriority w:val="39"/>
     <w:rsid w:val="002412BA"/>
     <w:pPr>
@@ -15840,10 +15839,10 @@
       </w:tblBorders>
     </w:tblPr>
   </w:style>
-  <w:style w:type="paragraph" w:styleId="21">
+  <w:style w:type="paragraph" w:styleId="TOC2">
     <w:name w:val="toc 2"/>
-    <w:basedOn w:val="a"/>
-    <w:next w:val="a"/>
+    <w:basedOn w:val="Normal"/>
+    <w:next w:val="Normal"/>
     <w:autoRedefine/>
     <w:uiPriority w:val="39"/>
     <w:unhideWhenUsed/>
@@ -15852,10 +15851,10 @@
       <w:ind w:leftChars="200" w:left="480"/>
     </w:pPr>
   </w:style>
-  <w:style w:type="paragraph" w:styleId="31">
+  <w:style w:type="paragraph" w:styleId="TOC3">
     <w:name w:val="toc 3"/>
-    <w:basedOn w:val="a"/>
-    <w:next w:val="a"/>
+    <w:basedOn w:val="Normal"/>
+    <w:next w:val="Normal"/>
     <w:autoRedefine/>
     <w:uiPriority w:val="39"/>
     <w:unhideWhenUsed/>
@@ -15866,8 +15865,8 @@
   </w:style>
   <w:style w:type="paragraph" w:customStyle="1" w:styleId="Heading31">
     <w:name w:val="Heading 31"/>
-    <w:basedOn w:val="3"/>
-    <w:link w:val="Heading3"/>
+    <w:basedOn w:val="Heading3"/>
+    <w:link w:val="Heading30"/>
     <w:qFormat/>
     <w:rsid w:val="00305C9C"/>
     <w:rPr>
@@ -15877,8 +15876,8 @@
   </w:style>
   <w:style w:type="paragraph" w:customStyle="1" w:styleId="Heading21">
     <w:name w:val="Heading 21"/>
-    <w:basedOn w:val="2"/>
-    <w:link w:val="Heading2"/>
+    <w:basedOn w:val="Heading2"/>
+    <w:link w:val="Heading20"/>
     <w:qFormat/>
     <w:rsid w:val="00305C9C"/>
     <w:rPr>
@@ -15887,9 +15886,9 @@
       <w:szCs w:val="32"/>
     </w:rPr>
   </w:style>
-  <w:style w:type="character" w:customStyle="1" w:styleId="Heading3">
+  <w:style w:type="character" w:customStyle="1" w:styleId="Heading30">
     <w:name w:val="Heading 3 字元"/>
-    <w:basedOn w:val="30"/>
+    <w:basedOn w:val="Heading3Char"/>
     <w:link w:val="Heading31"/>
     <w:rsid w:val="00305C9C"/>
     <w:rPr>
@@ -15901,8 +15900,8 @@
   </w:style>
   <w:style w:type="paragraph" w:customStyle="1" w:styleId="Heading11">
     <w:name w:val="Heading 11"/>
-    <w:basedOn w:val="1"/>
-    <w:link w:val="Heading1"/>
+    <w:basedOn w:val="Heading1"/>
+    <w:link w:val="Heading10"/>
     <w:qFormat/>
     <w:rsid w:val="00305C9C"/>
     <w:rPr>
@@ -15912,9 +15911,9 @@
       <w:u w:val="single"/>
     </w:rPr>
   </w:style>
-  <w:style w:type="character" w:customStyle="1" w:styleId="Heading2">
+  <w:style w:type="character" w:customStyle="1" w:styleId="Heading20">
     <w:name w:val="Heading 2 字元"/>
-    <w:basedOn w:val="20"/>
+    <w:basedOn w:val="Heading2Char"/>
     <w:link w:val="Heading21"/>
     <w:rsid w:val="00305C9C"/>
     <w:rPr>
@@ -15925,10 +15924,10 @@
       <w:szCs w:val="32"/>
     </w:rPr>
   </w:style>
-  <w:style w:type="paragraph" w:styleId="HTML">
+  <w:style w:type="paragraph" w:styleId="HTMLPreformatted">
     <w:name w:val="HTML Preformatted"/>
-    <w:basedOn w:val="a"/>
-    <w:link w:val="HTML0"/>
+    <w:basedOn w:val="Normal"/>
+    <w:link w:val="HTMLPreformattedChar"/>
     <w:uiPriority w:val="99"/>
     <w:semiHidden/>
     <w:unhideWhenUsed/>
@@ -15961,9 +15960,9 @@
       <w:lang w:val="en-US"/>
     </w:rPr>
   </w:style>
-  <w:style w:type="character" w:customStyle="1" w:styleId="Heading1">
+  <w:style w:type="character" w:customStyle="1" w:styleId="Heading10">
     <w:name w:val="Heading 1 字元"/>
-    <w:basedOn w:val="10"/>
+    <w:basedOn w:val="Heading1Char"/>
     <w:link w:val="Heading11"/>
     <w:rsid w:val="00305C9C"/>
     <w:rPr>
@@ -15975,10 +15974,10 @@
       <w:u w:val="single"/>
     </w:rPr>
   </w:style>
-  <w:style w:type="character" w:customStyle="1" w:styleId="HTML0">
-    <w:name w:val="HTML 預設格式 字元"/>
-    <w:basedOn w:val="a0"/>
-    <w:link w:val="HTML"/>
+  <w:style w:type="character" w:customStyle="1" w:styleId="HTMLPreformattedChar">
+    <w:name w:val="HTML Preformatted Char"/>
+    <w:basedOn w:val="DefaultParagraphFont"/>
+    <w:link w:val="HTMLPreformatted"/>
     <w:uiPriority w:val="99"/>
     <w:semiHidden/>
     <w:rsid w:val="00305C9C"/>
@@ -15991,27 +15990,27 @@
   </w:style>
   <w:style w:type="character" w:customStyle="1" w:styleId="pln">
     <w:name w:val="pln"/>
-    <w:basedOn w:val="a0"/>
+    <w:basedOn w:val="DefaultParagraphFont"/>
     <w:rsid w:val="00305C9C"/>
   </w:style>
   <w:style w:type="character" w:customStyle="1" w:styleId="lit">
     <w:name w:val="lit"/>
-    <w:basedOn w:val="a0"/>
+    <w:basedOn w:val="DefaultParagraphFont"/>
     <w:rsid w:val="00305C9C"/>
   </w:style>
   <w:style w:type="character" w:customStyle="1" w:styleId="typ">
     <w:name w:val="typ"/>
-    <w:basedOn w:val="a0"/>
+    <w:basedOn w:val="DefaultParagraphFont"/>
     <w:rsid w:val="00305C9C"/>
   </w:style>
   <w:style w:type="character" w:customStyle="1" w:styleId="pun">
     <w:name w:val="pun"/>
-    <w:basedOn w:val="a0"/>
+    <w:basedOn w:val="DefaultParagraphFont"/>
     <w:rsid w:val="00305C9C"/>
   </w:style>
-  <w:style w:type="paragraph" w:styleId="a8">
+  <w:style w:type="paragraph" w:styleId="ListParagraph">
     <w:name w:val="List Paragraph"/>
-    <w:basedOn w:val="a"/>
+    <w:basedOn w:val="Normal"/>
     <w:uiPriority w:val="34"/>
     <w:qFormat/>
     <w:rsid w:val="001B0B71"/>
@@ -16020,10 +16019,10 @@
       <w:contextualSpacing/>
     </w:pPr>
   </w:style>
-  <w:style w:type="paragraph" w:styleId="a9">
+  <w:style w:type="paragraph" w:styleId="BalloonText">
     <w:name w:val="Balloon Text"/>
-    <w:basedOn w:val="a"/>
-    <w:link w:val="aa"/>
+    <w:basedOn w:val="Normal"/>
+    <w:link w:val="BalloonTextChar"/>
     <w:uiPriority w:val="99"/>
     <w:semiHidden/>
     <w:unhideWhenUsed/>
@@ -16037,10 +16036,10 @@
       <w:szCs w:val="18"/>
     </w:rPr>
   </w:style>
-  <w:style w:type="character" w:customStyle="1" w:styleId="aa">
-    <w:name w:val="註解方塊文字 字元"/>
-    <w:basedOn w:val="a0"/>
-    <w:link w:val="a9"/>
+  <w:style w:type="character" w:customStyle="1" w:styleId="BalloonTextChar">
+    <w:name w:val="Balloon Text Char"/>
+    <w:basedOn w:val="DefaultParagraphFont"/>
+    <w:link w:val="BalloonText"/>
     <w:uiPriority w:val="99"/>
     <w:semiHidden/>
     <w:rsid w:val="008158EB"/>
@@ -16050,10 +16049,10 @@
       <w:szCs w:val="18"/>
     </w:rPr>
   </w:style>
-  <w:style w:type="paragraph" w:styleId="ab">
+  <w:style w:type="paragraph" w:styleId="Header">
     <w:name w:val="header"/>
-    <w:basedOn w:val="a"/>
-    <w:link w:val="ac"/>
+    <w:basedOn w:val="Normal"/>
+    <w:link w:val="HeaderChar"/>
     <w:uiPriority w:val="99"/>
     <w:unhideWhenUsed/>
     <w:rsid w:val="0015346C"/>
@@ -16069,10 +16068,10 @@
       <w:szCs w:val="20"/>
     </w:rPr>
   </w:style>
-  <w:style w:type="character" w:customStyle="1" w:styleId="ac">
-    <w:name w:val="頁首 字元"/>
-    <w:basedOn w:val="a0"/>
-    <w:link w:val="ab"/>
+  <w:style w:type="character" w:customStyle="1" w:styleId="HeaderChar">
+    <w:name w:val="Header Char"/>
+    <w:basedOn w:val="DefaultParagraphFont"/>
+    <w:link w:val="Header"/>
     <w:uiPriority w:val="99"/>
     <w:rsid w:val="0015346C"/>
     <w:rPr>
@@ -16080,10 +16079,10 @@
       <w:szCs w:val="20"/>
     </w:rPr>
   </w:style>
-  <w:style w:type="paragraph" w:styleId="ad">
+  <w:style w:type="paragraph" w:styleId="Footer">
     <w:name w:val="footer"/>
-    <w:basedOn w:val="a"/>
-    <w:link w:val="ae"/>
+    <w:basedOn w:val="Normal"/>
+    <w:link w:val="FooterChar"/>
     <w:uiPriority w:val="99"/>
     <w:unhideWhenUsed/>
     <w:rsid w:val="0015346C"/>
@@ -16099,10 +16098,10 @@
       <w:szCs w:val="20"/>
     </w:rPr>
   </w:style>
-  <w:style w:type="character" w:customStyle="1" w:styleId="ae">
-    <w:name w:val="頁尾 字元"/>
-    <w:basedOn w:val="a0"/>
-    <w:link w:val="ad"/>
+  <w:style w:type="character" w:customStyle="1" w:styleId="FooterChar">
+    <w:name w:val="Footer Char"/>
+    <w:basedOn w:val="DefaultParagraphFont"/>
+    <w:link w:val="Footer"/>
     <w:uiPriority w:val="99"/>
     <w:rsid w:val="0015346C"/>
     <w:rPr>
@@ -16379,7 +16378,7 @@
 </file>
 
 <file path=customXml/itemProps1.xml><?xml version="1.0" encoding="utf-8"?>
-<ds:datastoreItem xmlns:ds="http://schemas.openxmlformats.org/officeDocument/2006/customXml" ds:itemID="{189B52E0-80DC-480B-83F0-A54AE733182C}">
+<ds:datastoreItem xmlns:ds="http://schemas.openxmlformats.org/officeDocument/2006/customXml" ds:itemID="{9E6A7C72-F09A-4BD8-B859-4CFA647DF9B5}">
   <ds:schemaRefs>
     <ds:schemaRef ds:uri="http://schemas.openxmlformats.org/officeDocument/2006/bibliography"/>
   </ds:schemaRefs>

</xml_diff>